<commit_message>
added week 8 & 9
</commit_message>
<xml_diff>
--- a/azure/azure_cli_07_virtual_machines_handout.docx
+++ b/azure/azure_cli_07_virtual_machines_handout.docx
@@ -1,6 +1,6 @@
 
 <file path=word/document.xml><?xml version="1.0" encoding="utf-8"?>
-<w:document xmlns:wpc="http://schemas.microsoft.com/office/word/2010/wordprocessingCanvas" xmlns:cx="http://schemas.microsoft.com/office/drawing/2014/chartex" xmlns:cx1="http://schemas.microsoft.com/office/drawing/2015/9/8/chartex" xmlns:cx2="http://schemas.microsoft.com/office/drawing/2015/10/21/chartex" xmlns:cx3="http://schemas.microsoft.com/office/drawing/2016/5/9/chartex" xmlns:cx4="http://schemas.microsoft.com/office/drawing/2016/5/10/chartex" xmlns:cx5="http://schemas.microsoft.com/office/drawing/2016/5/11/chartex" xmlns:cx6="http://schemas.microsoft.com/office/drawing/2016/5/12/chartex" xmlns:cx7="http://schemas.microsoft.com/office/drawing/2016/5/13/chartex" xmlns:cx8="http://schemas.microsoft.com/office/drawing/2016/5/14/chartex" xmlns:mc="http://schemas.openxmlformats.org/markup-compatibility/2006" xmlns:aink="http://schemas.microsoft.com/office/drawing/2016/ink" xmlns:am3d="http://schemas.microsoft.com/office/drawing/2017/model3d" xmlns:o="urn:schemas-microsoft-com:office:office" xmlns:r="http://schemas.openxmlformats.org/officeDocument/2006/relationships" xmlns:m="http://schemas.openxmlformats.org/officeDocument/2006/math" xmlns:v="urn:schemas-microsoft-com:vml" xmlns:wp14="http://schemas.microsoft.com/office/word/2010/wordprocessingDrawing" xmlns:wp="http://schemas.openxmlformats.org/drawingml/2006/wordprocessingDrawing" xmlns:w10="urn:schemas-microsoft-com:office:word" xmlns:w="http://schemas.openxmlformats.org/wordprocessingml/2006/main" xmlns:w14="http://schemas.microsoft.com/office/word/2010/wordml" xmlns:w15="http://schemas.microsoft.com/office/word/2012/wordml" xmlns:w16cid="http://schemas.microsoft.com/office/word/2016/wordml/cid" xmlns:w16se="http://schemas.microsoft.com/office/word/2015/wordml/symex" xmlns:wpg="http://schemas.microsoft.com/office/word/2010/wordprocessingGroup" xmlns:wpi="http://schemas.microsoft.com/office/word/2010/wordprocessingInk" xmlns:wne="http://schemas.microsoft.com/office/word/2006/wordml" xmlns:wps="http://schemas.microsoft.com/office/word/2010/wordprocessingShape" mc:Ignorable="w14 w15 w16se w16cid wp14">
+<w:document xmlns:wpc="http://schemas.microsoft.com/office/word/2010/wordprocessingCanvas" xmlns:cx="http://schemas.microsoft.com/office/drawing/2014/chartex" xmlns:cx1="http://schemas.microsoft.com/office/drawing/2015/9/8/chartex" xmlns:mc="http://schemas.openxmlformats.org/markup-compatibility/2006" xmlns:o="urn:schemas-microsoft-com:office:office" xmlns:r="http://schemas.openxmlformats.org/officeDocument/2006/relationships" xmlns:m="http://schemas.openxmlformats.org/officeDocument/2006/math" xmlns:v="urn:schemas-microsoft-com:vml" xmlns:wp14="http://schemas.microsoft.com/office/word/2010/wordprocessingDrawing" xmlns:wp="http://schemas.openxmlformats.org/drawingml/2006/wordprocessingDrawing" xmlns:w10="urn:schemas-microsoft-com:office:word" xmlns:w="http://schemas.openxmlformats.org/wordprocessingml/2006/main" xmlns:w14="http://schemas.microsoft.com/office/word/2010/wordml" xmlns:w15="http://schemas.microsoft.com/office/word/2012/wordml" xmlns:w16se="http://schemas.microsoft.com/office/word/2015/wordml/symex" xmlns:wpg="http://schemas.microsoft.com/office/word/2010/wordprocessingGroup" xmlns:wpi="http://schemas.microsoft.com/office/word/2010/wordprocessingInk" xmlns:wne="http://schemas.microsoft.com/office/word/2006/wordml" xmlns:wps="http://schemas.microsoft.com/office/word/2010/wordprocessingShape" mc:Ignorable="w14 w15 w16se wp14">
   <w:body>
     <w:p>
       <w:pPr>
@@ -40,20 +40,24 @@
           <w:sz w:val="36"/>
           <w:szCs w:val="36"/>
         </w:rPr>
-        <w:t xml:space="preserve"> </w:t>
-      </w:r>
-      <w:r>
+        <w:t xml:space="preserve"> - MODULE HANDOUT</w:t>
+      </w:r>
+    </w:p>
+    <w:p>
+      <w:pPr>
+        <w:widowControl w:val="0"/>
+        <w:jc w:val="center"/>
         <w:rPr>
           <w:b/>
           <w:sz w:val="36"/>
           <w:szCs w:val="36"/>
         </w:rPr>
-        <w:t>- MODULE HANDOUT</w:t>
-      </w:r>
+      </w:pPr>
     </w:p>
     <w:p>
       <w:pPr>
         <w:widowControl w:val="0"/>
+        <w:ind w:left="360"/>
         <w:jc w:val="center"/>
         <w:rPr>
           <w:b/>
@@ -61,36 +65,24 @@
           <w:szCs w:val="36"/>
         </w:rPr>
       </w:pPr>
+      <w:r>
+        <w:rPr>
+          <w:noProof/>
+        </w:rPr>
+        <w:pict w14:anchorId="228B6906">
+          <v:rect id="_x0000_i1025" alt="" style="width:450.2pt;height:.05pt;mso-width-percent:0;mso-height-percent:0;mso-width-percent:0;mso-height-percent:0" o:hrpct="962" o:hralign="center" o:hrstd="t" o:hr="t" fillcolor="#a0a0a0" stroked="f"/>
+        </w:pict>
+      </w:r>
     </w:p>
     <w:p>
       <w:pPr>
         <w:widowControl w:val="0"/>
-        <w:ind w:left="360"/>
-        <w:jc w:val="center"/>
         <w:rPr>
           <w:b/>
           <w:sz w:val="36"/>
           <w:szCs w:val="36"/>
         </w:rPr>
       </w:pPr>
-      <w:r>
-        <w:rPr>
-          <w:noProof/>
-        </w:rPr>
-        <w:pict w14:anchorId="228B6906">
-          <v:rect id="_x0000_i1025" alt="" style="width:450.2pt;height:.05pt;mso-width-percent:0;mso-height-percent:0;mso-width-percent:0;mso-height-percent:0" o:hrpct="962" o:hralign="center" o:hrstd="t" o:hr="t" fillcolor="#a0a0a0" stroked="f"/>
-        </w:pict>
-      </w:r>
-    </w:p>
-    <w:p>
-      <w:pPr>
-        <w:widowControl w:val="0"/>
-        <w:rPr>
-          <w:b/>
-          <w:sz w:val="36"/>
-          <w:szCs w:val="36"/>
-        </w:rPr>
-      </w:pPr>
     </w:p>
     <w:p>
       <w:pPr>
@@ -135,15 +127,7 @@
           <w:sz w:val="28"/>
           <w:szCs w:val="28"/>
         </w:rPr>
-        <w:t>robert.crutchley</w:t>
-      </w:r>
-      <w:r>
-        <w:rPr>
-          <w:b/>
-          <w:sz w:val="28"/>
-          <w:szCs w:val="28"/>
-        </w:rPr>
-        <w:t>@qa.com</w:t>
+        <w:t>robert.crutchley@qa.com</w:t>
       </w:r>
     </w:p>
     <w:p>
@@ -370,10 +354,7 @@
             <w:fldChar w:fldCharType="begin"/>
           </w:r>
           <w:r>
-            <w:instrText xml:space="preserve"> PA</w:instrText>
-          </w:r>
-          <w:r>
-            <w:instrText xml:space="preserve">GEREF _9uekdcz8r6cu \h </w:instrText>
+            <w:instrText xml:space="preserve"> PAGEREF _9uekdcz8r6cu \h </w:instrText>
           </w:r>
           <w:r>
             <w:fldChar w:fldCharType="separate"/>
@@ -629,59 +610,32 @@
     </w:p>
     <w:p>
       <w:r>
-        <w:t xml:space="preserve">Linux and Windows Virtual Machines can be managed in Azure using the CLI. Virtual Machines are provisioned </w:t>
-      </w:r>
-      <w:r>
-        <w:t xml:space="preserve">in Azure’s infrastructure using Hypervisors. When you create a Virtual </w:t>
-      </w:r>
-      <w:proofErr w:type="gramStart"/>
-      <w:r>
-        <w:t>Machine</w:t>
-      </w:r>
-      <w:proofErr w:type="gramEnd"/>
-      <w:r>
-        <w:t xml:space="preserve"> you can manage many different properties such as the Operating System, Size (CPUs</w:t>
-      </w:r>
-      <w:r>
-        <w:t>), Disks and Networking properties.</w:t>
-      </w:r>
-      <w:bookmarkStart w:id="1" w:name="_GoBack"/>
+        <w:t>Linux and Windows Virtual Machines can be managed in Azure using the CLI. Virtual Machines are provisioned in Azure’s infrastructure using Hypervisors. When you create a Virtual Machine you can manage many different properties such as the Operating System, Size (CPUs), Disks and Networking properties.</w:t>
+      </w:r>
+    </w:p>
+    <w:p>
+      <w:pPr>
+        <w:pStyle w:val="Heading1"/>
+      </w:pPr>
+      <w:bookmarkStart w:id="1" w:name="_ladlmk4i5e6z" w:colFirst="0" w:colLast="0"/>
       <w:bookmarkEnd w:id="1"/>
-    </w:p>
-    <w:p>
-      <w:pPr>
-        <w:pStyle w:val="Heading1"/>
-      </w:pPr>
-      <w:bookmarkStart w:id="2" w:name="_ladlmk4i5e6z" w:colFirst="0" w:colLast="0"/>
+      <w:r>
+        <w:t>Creating</w:t>
+      </w:r>
+    </w:p>
+    <w:p>
+      <w:pPr>
+        <w:pStyle w:val="Heading2"/>
+      </w:pPr>
+      <w:bookmarkStart w:id="2" w:name="_9uekdcz8r6cu" w:colFirst="0" w:colLast="0"/>
       <w:bookmarkEnd w:id="2"/>
       <w:r>
-        <w:t>Creating</w:t>
-      </w:r>
-    </w:p>
-    <w:p>
-      <w:pPr>
-        <w:pStyle w:val="Heading2"/>
-      </w:pPr>
-      <w:bookmarkStart w:id="3" w:name="_9uekdcz8r6cu" w:colFirst="0" w:colLast="0"/>
-      <w:bookmarkEnd w:id="3"/>
-      <w:r>
         <w:t>Basic Usage</w:t>
       </w:r>
     </w:p>
     <w:p>
       <w:r>
-        <w:t>The name, Operating System Image and</w:t>
-      </w:r>
-      <w:r>
-        <w:t xml:space="preserve"> Resource Group must be provided when creating a Virtual Machine. If only the minimum required properties are supplied, Azure will create the, </w:t>
-      </w:r>
-      <w:proofErr w:type="spellStart"/>
-      <w:r>
-        <w:t>VNet</w:t>
-      </w:r>
-      <w:proofErr w:type="spellEnd"/>
-      <w:r>
-        <w:t>, Subnet, Network Interface, Operating System Disk and Public IP Address for you.</w:t>
+        <w:t>The name, Operating System Image and Resource Group must be provided when creating a Virtual Machine. If only the minimum required properties are supplied, Azure will create the, VNet, Subnet, Network Interface, Operating System Disk and Public IP Address for you.</w:t>
       </w:r>
     </w:p>
     <w:tbl>
@@ -730,44 +684,12 @@
                 <w:color w:val="008FD0"/>
               </w:rPr>
             </w:pPr>
-            <w:proofErr w:type="spellStart"/>
             <w:r>
               <w:rPr>
                 <w:rFonts w:ascii="Consolas" w:eastAsia="Consolas" w:hAnsi="Consolas" w:cs="Consolas"/>
                 <w:color w:val="008FD0"/>
               </w:rPr>
-              <w:t>az</w:t>
-            </w:r>
-            <w:proofErr w:type="spellEnd"/>
-            <w:r>
-              <w:rPr>
-                <w:rFonts w:ascii="Consolas" w:eastAsia="Consolas" w:hAnsi="Consolas" w:cs="Consolas"/>
-                <w:color w:val="008FD0"/>
-              </w:rPr>
-              <w:t xml:space="preserve"> </w:t>
-            </w:r>
-            <w:proofErr w:type="spellStart"/>
-            <w:r>
-              <w:rPr>
-                <w:rFonts w:ascii="Consolas" w:eastAsia="Consolas" w:hAnsi="Consolas" w:cs="Consolas"/>
-                <w:color w:val="008FD0"/>
-              </w:rPr>
-              <w:t>vm</w:t>
-            </w:r>
-            <w:proofErr w:type="spellEnd"/>
-            <w:r>
-              <w:rPr>
-                <w:rFonts w:ascii="Consolas" w:eastAsia="Consolas" w:hAnsi="Consolas" w:cs="Consolas"/>
-                <w:color w:val="008FD0"/>
-              </w:rPr>
-              <w:t xml:space="preserve"> create --resource-gro</w:t>
-            </w:r>
-            <w:r>
-              <w:rPr>
-                <w:rFonts w:ascii="Consolas" w:eastAsia="Consolas" w:hAnsi="Consolas" w:cs="Consolas"/>
-                <w:color w:val="008FD0"/>
-              </w:rPr>
-              <w:t xml:space="preserve">up </w:t>
+              <w:t xml:space="preserve">az vm create --resource-group </w:t>
             </w:r>
             <w:r>
               <w:rPr>
@@ -836,61 +758,11 @@
                 <w:rFonts w:ascii="Consolas" w:eastAsia="Consolas" w:hAnsi="Consolas" w:cs="Consolas"/>
               </w:rPr>
             </w:pPr>
-            <w:proofErr w:type="spellStart"/>
-            <w:r>
-              <w:rPr>
-                <w:rFonts w:ascii="Consolas" w:eastAsia="Consolas" w:hAnsi="Consolas" w:cs="Consolas"/>
-              </w:rPr>
-              <w:t>az</w:t>
-            </w:r>
-            <w:proofErr w:type="spellEnd"/>
-            <w:r>
-              <w:rPr>
-                <w:rFonts w:ascii="Consolas" w:eastAsia="Consolas" w:hAnsi="Consolas" w:cs="Consolas"/>
-              </w:rPr>
-              <w:t xml:space="preserve"> </w:t>
-            </w:r>
-            <w:proofErr w:type="spellStart"/>
-            <w:r>
-              <w:rPr>
-                <w:rFonts w:ascii="Consolas" w:eastAsia="Consolas" w:hAnsi="Consolas" w:cs="Consolas"/>
-              </w:rPr>
-              <w:t>vm</w:t>
-            </w:r>
-            <w:proofErr w:type="spellEnd"/>
-            <w:r>
-              <w:rPr>
-                <w:rFonts w:ascii="Consolas" w:eastAsia="Consolas" w:hAnsi="Consolas" w:cs="Consolas"/>
-              </w:rPr>
-              <w:t xml:space="preserve"> create --resource-group </w:t>
-            </w:r>
-            <w:proofErr w:type="spellStart"/>
-            <w:r>
-              <w:rPr>
-                <w:rFonts w:ascii="Consolas" w:eastAsia="Consolas" w:hAnsi="Consolas" w:cs="Consolas"/>
-              </w:rPr>
-              <w:t>MyResourceGroup</w:t>
-            </w:r>
-            <w:proofErr w:type="spellEnd"/>
-            <w:r>
-              <w:rPr>
-                <w:rFonts w:ascii="Consolas" w:eastAsia="Consolas" w:hAnsi="Consolas" w:cs="Consolas"/>
-              </w:rPr>
-              <w:t xml:space="preserve"> --name </w:t>
-            </w:r>
-            <w:proofErr w:type="spellStart"/>
-            <w:r>
-              <w:rPr>
-                <w:rFonts w:ascii="Consolas" w:eastAsia="Consolas" w:hAnsi="Consolas" w:cs="Consolas"/>
-              </w:rPr>
-              <w:t>MyVirtualMachine</w:t>
-            </w:r>
-            <w:proofErr w:type="spellEnd"/>
-            <w:r>
-              <w:rPr>
-                <w:rFonts w:ascii="Consolas" w:eastAsia="Consolas" w:hAnsi="Consolas" w:cs="Consolas"/>
-              </w:rPr>
-              <w:t xml:space="preserve"> --image CentOS</w:t>
+            <w:r>
+              <w:rPr>
+                <w:rFonts w:ascii="Consolas" w:eastAsia="Consolas" w:hAnsi="Consolas" w:cs="Consolas"/>
+              </w:rPr>
+              <w:t>az vm create --resource-group MyResourceGroup --name MyVirtualMachine --image CentOS</w:t>
             </w:r>
           </w:p>
         </w:tc>
@@ -900,18 +772,15 @@
       <w:pPr>
         <w:pStyle w:val="Heading2"/>
       </w:pPr>
-      <w:bookmarkStart w:id="4" w:name="_lgu4bmttntyu" w:colFirst="0" w:colLast="0"/>
-      <w:bookmarkEnd w:id="4"/>
+      <w:bookmarkStart w:id="3" w:name="_lgu4bmttntyu" w:colFirst="0" w:colLast="0"/>
+      <w:bookmarkEnd w:id="3"/>
       <w:r>
         <w:t>Finding Operating System Images</w:t>
       </w:r>
     </w:p>
     <w:p>
       <w:r>
-        <w:t xml:space="preserve">There are ready to go Operating System Images that you can select when you are creating your Virtual Machine, which are popular distributions of Linux and Windows Server. When providing an Image to create a Virtual Machine with, the Azure CLI is expecting </w:t>
-      </w:r>
-      <w:r>
-        <w:t xml:space="preserve">either the Image </w:t>
+        <w:t xml:space="preserve">There are ready to go Operating System Images that you can select when you are creating your Virtual Machine, which are popular distributions of Linux and Windows Server. When providing an Image to create a Virtual Machine with, the Azure CLI is expecting either the Image </w:t>
       </w:r>
       <w:r>
         <w:rPr>
@@ -979,33 +848,11 @@
                 <w:b/>
               </w:rPr>
             </w:pPr>
-            <w:proofErr w:type="spellStart"/>
-            <w:r>
-              <w:rPr>
-                <w:rFonts w:ascii="Consolas" w:eastAsia="Consolas" w:hAnsi="Consolas" w:cs="Consolas"/>
-              </w:rPr>
-              <w:t>az</w:t>
-            </w:r>
-            <w:proofErr w:type="spellEnd"/>
-            <w:r>
-              <w:rPr>
-                <w:rFonts w:ascii="Consolas" w:eastAsia="Consolas" w:hAnsi="Consolas" w:cs="Consolas"/>
-              </w:rPr>
-              <w:t xml:space="preserve"> </w:t>
-            </w:r>
-            <w:proofErr w:type="spellStart"/>
-            <w:r>
-              <w:rPr>
-                <w:rFonts w:ascii="Consolas" w:eastAsia="Consolas" w:hAnsi="Consolas" w:cs="Consolas"/>
-              </w:rPr>
-              <w:t>vm</w:t>
-            </w:r>
-            <w:proofErr w:type="spellEnd"/>
-            <w:r>
-              <w:rPr>
-                <w:rFonts w:ascii="Consolas" w:eastAsia="Consolas" w:hAnsi="Consolas" w:cs="Consolas"/>
-              </w:rPr>
-              <w:t xml:space="preserve"> image list -o table</w:t>
+            <w:r>
+              <w:rPr>
+                <w:rFonts w:ascii="Consolas" w:eastAsia="Consolas" w:hAnsi="Consolas" w:cs="Consolas"/>
+              </w:rPr>
+              <w:t>az vm image list -o table</w:t>
             </w:r>
           </w:p>
         </w:tc>
@@ -1015,8 +862,8 @@
       <w:pPr>
         <w:pStyle w:val="Heading2"/>
       </w:pPr>
-      <w:bookmarkStart w:id="5" w:name="_9htbb16vb9du" w:colFirst="0" w:colLast="0"/>
-      <w:bookmarkEnd w:id="5"/>
+      <w:bookmarkStart w:id="4" w:name="_9htbb16vb9du" w:colFirst="0" w:colLast="0"/>
+      <w:bookmarkEnd w:id="4"/>
       <w:r>
         <w:lastRenderedPageBreak/>
         <w:t>Creating with a Network Interface</w:t>
@@ -1024,26 +871,15 @@
     </w:p>
     <w:p>
       <w:r>
-        <w:t xml:space="preserve">By creating a Virtual Machine with a Network Interface, the VM can be </w:t>
-      </w:r>
-      <w:proofErr w:type="spellStart"/>
-      <w:r>
-        <w:t>apart</w:t>
-      </w:r>
-      <w:proofErr w:type="spellEnd"/>
-      <w:r>
-        <w:t xml:space="preserve"> of the same </w:t>
-      </w:r>
-      <w:proofErr w:type="spellStart"/>
-      <w:r>
-        <w:t>VNet</w:t>
-      </w:r>
-      <w:proofErr w:type="spellEnd"/>
-      <w:r>
-        <w:t xml:space="preserve"> and Subnet that the Network Interface is on. All</w:t>
-      </w:r>
-      <w:r>
-        <w:t xml:space="preserve"> NSG Rules applied to the NIC and the Public IP will effectively be applied to the VM.</w:t>
+        <w:t>By creating a Virtual Machine with a Network Interface, the VM can be a</w:t>
+      </w:r>
+      <w:r>
+        <w:t xml:space="preserve"> </w:t>
+      </w:r>
+      <w:bookmarkStart w:id="5" w:name="_GoBack"/>
+      <w:bookmarkEnd w:id="5"/>
+      <w:r>
+        <w:t>part of the same VNet and Subnet that the Network Interface is on. All NSG Rules applied to the NIC and the Public IP will effectively be applied to the VM.</w:t>
       </w:r>
     </w:p>
     <w:tbl>
@@ -1092,37 +928,12 @@
                 <w:color w:val="008FD0"/>
               </w:rPr>
             </w:pPr>
-            <w:proofErr w:type="spellStart"/>
             <w:r>
               <w:rPr>
                 <w:rFonts w:ascii="Consolas" w:eastAsia="Consolas" w:hAnsi="Consolas" w:cs="Consolas"/>
                 <w:color w:val="008FD0"/>
               </w:rPr>
-              <w:t>az</w:t>
-            </w:r>
-            <w:proofErr w:type="spellEnd"/>
-            <w:r>
-              <w:rPr>
-                <w:rFonts w:ascii="Consolas" w:eastAsia="Consolas" w:hAnsi="Consolas" w:cs="Consolas"/>
-                <w:color w:val="008FD0"/>
-              </w:rPr>
-              <w:t xml:space="preserve"> </w:t>
-            </w:r>
-            <w:proofErr w:type="spellStart"/>
-            <w:r>
-              <w:rPr>
-                <w:rFonts w:ascii="Consolas" w:eastAsia="Consolas" w:hAnsi="Consolas" w:cs="Consolas"/>
-                <w:color w:val="008FD0"/>
-              </w:rPr>
-              <w:t>vm</w:t>
-            </w:r>
-            <w:proofErr w:type="spellEnd"/>
-            <w:r>
-              <w:rPr>
-                <w:rFonts w:ascii="Consolas" w:eastAsia="Consolas" w:hAnsi="Consolas" w:cs="Consolas"/>
-                <w:color w:val="008FD0"/>
-              </w:rPr>
-              <w:t xml:space="preserve"> create --resource-group </w:t>
+              <w:t xml:space="preserve">az vm create --resource-group </w:t>
             </w:r>
             <w:r>
               <w:rPr>
@@ -1167,23 +978,7 @@
                 <w:rFonts w:ascii="Consolas" w:eastAsia="Consolas" w:hAnsi="Consolas" w:cs="Consolas"/>
                 <w:color w:val="008FD0"/>
               </w:rPr>
-              <w:t xml:space="preserve"> --</w:t>
-            </w:r>
-            <w:proofErr w:type="spellStart"/>
-            <w:r>
-              <w:rPr>
-                <w:rFonts w:ascii="Consolas" w:eastAsia="Consolas" w:hAnsi="Consolas" w:cs="Consolas"/>
-                <w:color w:val="008FD0"/>
-              </w:rPr>
-              <w:t>nics</w:t>
-            </w:r>
-            <w:proofErr w:type="spellEnd"/>
-            <w:r>
-              <w:rPr>
-                <w:rFonts w:ascii="Consolas" w:eastAsia="Consolas" w:hAnsi="Consolas" w:cs="Consolas"/>
-                <w:color w:val="008FD0"/>
-              </w:rPr>
-              <w:t xml:space="preserve"> </w:t>
+              <w:t xml:space="preserve"> --nics </w:t>
             </w:r>
             <w:r>
               <w:rPr>
@@ -1222,84 +1017,12 @@
                 <w:rFonts w:ascii="Consolas" w:eastAsia="Consolas" w:hAnsi="Consolas" w:cs="Consolas"/>
               </w:rPr>
             </w:pPr>
-            <w:proofErr w:type="spellStart"/>
-            <w:r>
-              <w:rPr>
-                <w:rFonts w:ascii="Consolas" w:eastAsia="Consolas" w:hAnsi="Consolas" w:cs="Consolas"/>
-              </w:rPr>
-              <w:t>az</w:t>
-            </w:r>
-            <w:proofErr w:type="spellEnd"/>
-            <w:r>
-              <w:rPr>
-                <w:rFonts w:ascii="Consolas" w:eastAsia="Consolas" w:hAnsi="Consolas" w:cs="Consolas"/>
-              </w:rPr>
-              <w:t xml:space="preserve"> </w:t>
-            </w:r>
-            <w:proofErr w:type="spellStart"/>
-            <w:r>
-              <w:rPr>
-                <w:rFonts w:ascii="Consolas" w:eastAsia="Consolas" w:hAnsi="Consolas" w:cs="Consolas"/>
-              </w:rPr>
-              <w:t>vm</w:t>
-            </w:r>
-            <w:proofErr w:type="spellEnd"/>
-            <w:r>
-              <w:rPr>
-                <w:rFonts w:ascii="Consolas" w:eastAsia="Consolas" w:hAnsi="Consolas" w:cs="Consolas"/>
-              </w:rPr>
-              <w:t xml:space="preserve"> create --resource-group </w:t>
-            </w:r>
-            <w:proofErr w:type="spellStart"/>
-            <w:r>
-              <w:rPr>
-                <w:rFonts w:ascii="Consolas" w:eastAsia="Consolas" w:hAnsi="Consolas" w:cs="Consolas"/>
-              </w:rPr>
-              <w:t>MyResourceGroup</w:t>
-            </w:r>
-            <w:proofErr w:type="spellEnd"/>
-            <w:r>
-              <w:rPr>
-                <w:rFonts w:ascii="Consolas" w:eastAsia="Consolas" w:hAnsi="Consolas" w:cs="Consolas"/>
-              </w:rPr>
-              <w:t xml:space="preserve"> --name </w:t>
-            </w:r>
-            <w:proofErr w:type="spellStart"/>
-            <w:r>
-              <w:rPr>
-                <w:rFonts w:ascii="Consolas" w:eastAsia="Consolas" w:hAnsi="Consolas" w:cs="Consolas"/>
-              </w:rPr>
-              <w:t>MyVirtualMachine</w:t>
-            </w:r>
-            <w:proofErr w:type="spellEnd"/>
-            <w:r>
-              <w:rPr>
-                <w:rFonts w:ascii="Consolas" w:eastAsia="Consolas" w:hAnsi="Consolas" w:cs="Consolas"/>
-              </w:rPr>
-              <w:t xml:space="preserve"> --image CentOS --</w:t>
-            </w:r>
-            <w:proofErr w:type="spellStart"/>
-            <w:r>
-              <w:rPr>
-                <w:rFonts w:ascii="Consolas" w:eastAsia="Consolas" w:hAnsi="Consolas" w:cs="Consolas"/>
-              </w:rPr>
-              <w:t>nics</w:t>
-            </w:r>
-            <w:proofErr w:type="spellEnd"/>
-            <w:r>
-              <w:rPr>
-                <w:rFonts w:ascii="Consolas" w:eastAsia="Consolas" w:hAnsi="Consolas" w:cs="Consolas"/>
-              </w:rPr>
-              <w:t xml:space="preserve"> </w:t>
-            </w:r>
-            <w:proofErr w:type="spellStart"/>
-            <w:r>
-              <w:rPr>
-                <w:rFonts w:ascii="Consolas" w:eastAsia="Consolas" w:hAnsi="Consolas" w:cs="Consolas"/>
-              </w:rPr>
-              <w:t>MyNetworkInterface</w:t>
-            </w:r>
-            <w:proofErr w:type="spellEnd"/>
+            <w:r>
+              <w:rPr>
+                <w:rFonts w:ascii="Consolas" w:eastAsia="Consolas" w:hAnsi="Consolas" w:cs="Consolas"/>
+              </w:rPr>
+              <w:t>az vm create --resource-group MyResourceGroup --name MyVirtualMachine --image CentOS --nics MyNetworkInterface</w:t>
+            </w:r>
           </w:p>
         </w:tc>
       </w:tr>
@@ -1374,37 +1097,12 @@
                 <w:b/>
               </w:rPr>
             </w:pPr>
-            <w:proofErr w:type="spellStart"/>
             <w:r>
               <w:rPr>
                 <w:rFonts w:ascii="Consolas" w:eastAsia="Consolas" w:hAnsi="Consolas" w:cs="Consolas"/>
                 <w:color w:val="008FD0"/>
               </w:rPr>
-              <w:t>az</w:t>
-            </w:r>
-            <w:proofErr w:type="spellEnd"/>
-            <w:r>
-              <w:rPr>
-                <w:rFonts w:ascii="Consolas" w:eastAsia="Consolas" w:hAnsi="Consolas" w:cs="Consolas"/>
-                <w:color w:val="008FD0"/>
-              </w:rPr>
-              <w:t xml:space="preserve"> </w:t>
-            </w:r>
-            <w:proofErr w:type="spellStart"/>
-            <w:r>
-              <w:rPr>
-                <w:rFonts w:ascii="Consolas" w:eastAsia="Consolas" w:hAnsi="Consolas" w:cs="Consolas"/>
-                <w:color w:val="008FD0"/>
-              </w:rPr>
-              <w:t>vm</w:t>
-            </w:r>
-            <w:proofErr w:type="spellEnd"/>
-            <w:r>
-              <w:rPr>
-                <w:rFonts w:ascii="Consolas" w:eastAsia="Consolas" w:hAnsi="Consolas" w:cs="Consolas"/>
-                <w:color w:val="008FD0"/>
-              </w:rPr>
-              <w:t xml:space="preserve"> delete --resource-group </w:t>
+              <w:t xml:space="preserve">az vm delete --resource-group </w:t>
             </w:r>
             <w:r>
               <w:rPr>
@@ -1458,56 +1156,12 @@
                 <w:rFonts w:ascii="Consolas" w:eastAsia="Consolas" w:hAnsi="Consolas" w:cs="Consolas"/>
               </w:rPr>
             </w:pPr>
-            <w:proofErr w:type="spellStart"/>
-            <w:r>
-              <w:rPr>
-                <w:rFonts w:ascii="Consolas" w:eastAsia="Consolas" w:hAnsi="Consolas" w:cs="Consolas"/>
-              </w:rPr>
-              <w:t>az</w:t>
-            </w:r>
-            <w:proofErr w:type="spellEnd"/>
-            <w:r>
-              <w:rPr>
-                <w:rFonts w:ascii="Consolas" w:eastAsia="Consolas" w:hAnsi="Consolas" w:cs="Consolas"/>
-              </w:rPr>
-              <w:t xml:space="preserve"> </w:t>
-            </w:r>
-            <w:proofErr w:type="spellStart"/>
-            <w:r>
-              <w:rPr>
-                <w:rFonts w:ascii="Consolas" w:eastAsia="Consolas" w:hAnsi="Consolas" w:cs="Consolas"/>
-              </w:rPr>
-              <w:t>vm</w:t>
-            </w:r>
-            <w:proofErr w:type="spellEnd"/>
-            <w:r>
-              <w:rPr>
-                <w:rFonts w:ascii="Consolas" w:eastAsia="Consolas" w:hAnsi="Consolas" w:cs="Consolas"/>
-              </w:rPr>
-              <w:t xml:space="preserve"> delete --resource-group </w:t>
-            </w:r>
-            <w:proofErr w:type="spellStart"/>
-            <w:r>
-              <w:rPr>
-                <w:rFonts w:ascii="Consolas" w:eastAsia="Consolas" w:hAnsi="Consolas" w:cs="Consolas"/>
-              </w:rPr>
-              <w:t>MyResourceGroup</w:t>
-            </w:r>
-            <w:proofErr w:type="spellEnd"/>
-            <w:r>
-              <w:rPr>
-                <w:rFonts w:ascii="Consolas" w:eastAsia="Consolas" w:hAnsi="Consolas" w:cs="Consolas"/>
-              </w:rPr>
-              <w:t xml:space="preserve"> --name </w:t>
-            </w:r>
-            <w:proofErr w:type="spellStart"/>
-            <w:r>
-              <w:rPr>
-                <w:rFonts w:ascii="Consolas" w:eastAsia="Consolas" w:hAnsi="Consolas" w:cs="Consolas"/>
-              </w:rPr>
-              <w:t>MyVirtualMachine</w:t>
-            </w:r>
-            <w:proofErr w:type="spellEnd"/>
+            <w:r>
+              <w:rPr>
+                <w:rFonts w:ascii="Consolas" w:eastAsia="Consolas" w:hAnsi="Consolas" w:cs="Consolas"/>
+              </w:rPr>
+              <w:t>az vm delete --resource-group MyResourceGroup --name MyVirtualMachine</w:t>
+            </w:r>
           </w:p>
         </w:tc>
       </w:tr>
@@ -1532,14 +1186,12 @@
       <w:r>
         <w:t xml:space="preserve">Create a resource group called </w:t>
       </w:r>
-      <w:proofErr w:type="spellStart"/>
       <w:r>
         <w:rPr>
           <w:b/>
         </w:rPr>
         <w:t>VirtualMachineExercises</w:t>
       </w:r>
-      <w:proofErr w:type="spellEnd"/>
       <w:r>
         <w:t>.</w:t>
       </w:r>
@@ -1554,20 +1206,12 @@
       <w:r>
         <w:t xml:space="preserve">Create a new Virtual Machine called </w:t>
       </w:r>
-      <w:proofErr w:type="spellStart"/>
       <w:r>
         <w:rPr>
           <w:b/>
         </w:rPr>
-        <w:t>MyVi</w:t>
-      </w:r>
-      <w:r>
-        <w:rPr>
-          <w:b/>
-        </w:rPr>
-        <w:t>rtualMachine</w:t>
-      </w:r>
-      <w:proofErr w:type="spellEnd"/>
+        <w:t>MyVirtualMachine</w:t>
+      </w:r>
       <w:r>
         <w:t>.</w:t>
       </w:r>
@@ -1582,25 +1226,21 @@
       <w:r>
         <w:t xml:space="preserve">Create a Virtual Network called </w:t>
       </w:r>
-      <w:proofErr w:type="spellStart"/>
       <w:r>
         <w:rPr>
           <w:b/>
         </w:rPr>
         <w:t>MyVirtualNetwork</w:t>
       </w:r>
-      <w:proofErr w:type="spellEnd"/>
       <w:r>
         <w:t xml:space="preserve">, with a Subnet called </w:t>
       </w:r>
-      <w:proofErr w:type="spellStart"/>
       <w:r>
         <w:rPr>
           <w:b/>
         </w:rPr>
         <w:t>MySubnet</w:t>
       </w:r>
-      <w:proofErr w:type="spellEnd"/>
       <w:r>
         <w:t>.</w:t>
       </w:r>
@@ -1615,14 +1255,12 @@
       <w:r>
         <w:t xml:space="preserve">Create a Network Security Group called </w:t>
       </w:r>
-      <w:proofErr w:type="spellStart"/>
       <w:r>
         <w:rPr>
           <w:b/>
         </w:rPr>
         <w:t>MyNetworkSecurityGroup</w:t>
       </w:r>
-      <w:proofErr w:type="spellEnd"/>
       <w:r>
         <w:t>.</w:t>
       </w:r>
@@ -1648,19 +1286,14 @@
       <w:r>
         <w:t xml:space="preserve">Create a Network Interface with Public IP, which also has a Fully Qualified Domain Name. When creating the new NIC, create it in the Virtual Network and Subnet that you created in the previous step. Call the Network Interface </w:t>
       </w:r>
-      <w:proofErr w:type="spellStart"/>
       <w:r>
         <w:rPr>
           <w:b/>
         </w:rPr>
         <w:t>MyNetworkInterface</w:t>
       </w:r>
-      <w:proofErr w:type="spellEnd"/>
-      <w:r>
-        <w:t xml:space="preserve"> and add the</w:t>
-      </w:r>
-      <w:r>
-        <w:t xml:space="preserve"> NSG that you created.</w:t>
+      <w:r>
+        <w:t xml:space="preserve"> and add the NSG that you created.</w:t>
       </w:r>
     </w:p>
     <w:p>
@@ -1695,14 +1328,12 @@
       <w:r>
         <w:t xml:space="preserve">Delete the </w:t>
       </w:r>
-      <w:proofErr w:type="spellStart"/>
       <w:r>
         <w:rPr>
           <w:b/>
         </w:rPr>
         <w:t>VirtualMachineExercises</w:t>
       </w:r>
-      <w:proofErr w:type="spellEnd"/>
       <w:r>
         <w:t xml:space="preserve"> Resource Group.</w:t>
       </w:r>
@@ -1722,7 +1353,7 @@
 </file>
 
 <file path=word/endnotes.xml><?xml version="1.0" encoding="utf-8"?>
-<w:endnotes xmlns:wpc="http://schemas.microsoft.com/office/word/2010/wordprocessingCanvas" xmlns:cx="http://schemas.microsoft.com/office/drawing/2014/chartex" xmlns:cx1="http://schemas.microsoft.com/office/drawing/2015/9/8/chartex" xmlns:cx2="http://schemas.microsoft.com/office/drawing/2015/10/21/chartex" xmlns:cx3="http://schemas.microsoft.com/office/drawing/2016/5/9/chartex" xmlns:cx4="http://schemas.microsoft.com/office/drawing/2016/5/10/chartex" xmlns:cx5="http://schemas.microsoft.com/office/drawing/2016/5/11/chartex" xmlns:cx6="http://schemas.microsoft.com/office/drawing/2016/5/12/chartex" xmlns:cx7="http://schemas.microsoft.com/office/drawing/2016/5/13/chartex" xmlns:cx8="http://schemas.microsoft.com/office/drawing/2016/5/14/chartex" xmlns:mc="http://schemas.openxmlformats.org/markup-compatibility/2006" xmlns:aink="http://schemas.microsoft.com/office/drawing/2016/ink" xmlns:am3d="http://schemas.microsoft.com/office/drawing/2017/model3d" xmlns:o="urn:schemas-microsoft-com:office:office" xmlns:r="http://schemas.openxmlformats.org/officeDocument/2006/relationships" xmlns:m="http://schemas.openxmlformats.org/officeDocument/2006/math" xmlns:v="urn:schemas-microsoft-com:vml" xmlns:wp14="http://schemas.microsoft.com/office/word/2010/wordprocessingDrawing" xmlns:wp="http://schemas.openxmlformats.org/drawingml/2006/wordprocessingDrawing" xmlns:w10="urn:schemas-microsoft-com:office:word" xmlns:w="http://schemas.openxmlformats.org/wordprocessingml/2006/main" xmlns:w14="http://schemas.microsoft.com/office/word/2010/wordml" xmlns:w15="http://schemas.microsoft.com/office/word/2012/wordml" xmlns:w16cid="http://schemas.microsoft.com/office/word/2016/wordml/cid" xmlns:w16se="http://schemas.microsoft.com/office/word/2015/wordml/symex" xmlns:wpg="http://schemas.microsoft.com/office/word/2010/wordprocessingGroup" xmlns:wpi="http://schemas.microsoft.com/office/word/2010/wordprocessingInk" xmlns:wne="http://schemas.microsoft.com/office/word/2006/wordml" xmlns:wps="http://schemas.microsoft.com/office/word/2010/wordprocessingShape" mc:Ignorable="w14 w15 w16se w16cid wp14">
+<w:endnotes xmlns:wpc="http://schemas.microsoft.com/office/word/2010/wordprocessingCanvas" xmlns:cx="http://schemas.microsoft.com/office/drawing/2014/chartex" xmlns:cx1="http://schemas.microsoft.com/office/drawing/2015/9/8/chartex" xmlns:mc="http://schemas.openxmlformats.org/markup-compatibility/2006" xmlns:o="urn:schemas-microsoft-com:office:office" xmlns:r="http://schemas.openxmlformats.org/officeDocument/2006/relationships" xmlns:m="http://schemas.openxmlformats.org/officeDocument/2006/math" xmlns:v="urn:schemas-microsoft-com:vml" xmlns:wp14="http://schemas.microsoft.com/office/word/2010/wordprocessingDrawing" xmlns:wp="http://schemas.openxmlformats.org/drawingml/2006/wordprocessingDrawing" xmlns:w10="urn:schemas-microsoft-com:office:word" xmlns:w="http://schemas.openxmlformats.org/wordprocessingml/2006/main" xmlns:w14="http://schemas.microsoft.com/office/word/2010/wordml" xmlns:w15="http://schemas.microsoft.com/office/word/2012/wordml" xmlns:w16se="http://schemas.microsoft.com/office/word/2015/wordml/symex" xmlns:wpg="http://schemas.microsoft.com/office/word/2010/wordprocessingGroup" xmlns:wpi="http://schemas.microsoft.com/office/word/2010/wordprocessingInk" xmlns:wne="http://schemas.microsoft.com/office/word/2006/wordml" xmlns:wps="http://schemas.microsoft.com/office/word/2010/wordprocessingShape" mc:Ignorable="w14 w15 w16se wp14">
   <w:endnote w:type="separator" w:id="-1">
     <w:p>
       <w:pPr>
@@ -1747,13 +1378,13 @@
 </file>
 
 <file path=word/footer1.xml><?xml version="1.0" encoding="utf-8"?>
-<w:ftr xmlns:wpc="http://schemas.microsoft.com/office/word/2010/wordprocessingCanvas" xmlns:cx="http://schemas.microsoft.com/office/drawing/2014/chartex" xmlns:cx1="http://schemas.microsoft.com/office/drawing/2015/9/8/chartex" xmlns:cx2="http://schemas.microsoft.com/office/drawing/2015/10/21/chartex" xmlns:cx3="http://schemas.microsoft.com/office/drawing/2016/5/9/chartex" xmlns:cx4="http://schemas.microsoft.com/office/drawing/2016/5/10/chartex" xmlns:cx5="http://schemas.microsoft.com/office/drawing/2016/5/11/chartex" xmlns:cx6="http://schemas.microsoft.com/office/drawing/2016/5/12/chartex" xmlns:cx7="http://schemas.microsoft.com/office/drawing/2016/5/13/chartex" xmlns:cx8="http://schemas.microsoft.com/office/drawing/2016/5/14/chartex" xmlns:mc="http://schemas.openxmlformats.org/markup-compatibility/2006" xmlns:aink="http://schemas.microsoft.com/office/drawing/2016/ink" xmlns:am3d="http://schemas.microsoft.com/office/drawing/2017/model3d" xmlns:o="urn:schemas-microsoft-com:office:office" xmlns:r="http://schemas.openxmlformats.org/officeDocument/2006/relationships" xmlns:m="http://schemas.openxmlformats.org/officeDocument/2006/math" xmlns:v="urn:schemas-microsoft-com:vml" xmlns:wp14="http://schemas.microsoft.com/office/word/2010/wordprocessingDrawing" xmlns:wp="http://schemas.openxmlformats.org/drawingml/2006/wordprocessingDrawing" xmlns:w10="urn:schemas-microsoft-com:office:word" xmlns:w="http://schemas.openxmlformats.org/wordprocessingml/2006/main" xmlns:w14="http://schemas.microsoft.com/office/word/2010/wordml" xmlns:w15="http://schemas.microsoft.com/office/word/2012/wordml" xmlns:w16cid="http://schemas.microsoft.com/office/word/2016/wordml/cid" xmlns:w16se="http://schemas.microsoft.com/office/word/2015/wordml/symex" xmlns:wpg="http://schemas.microsoft.com/office/word/2010/wordprocessingGroup" xmlns:wpi="http://schemas.microsoft.com/office/word/2010/wordprocessingInk" xmlns:wne="http://schemas.microsoft.com/office/word/2006/wordml" xmlns:wps="http://schemas.microsoft.com/office/word/2010/wordprocessingShape" mc:Ignorable="w14 w15 w16se w16cid wp14">
+<w:ftr xmlns:wpc="http://schemas.microsoft.com/office/word/2010/wordprocessingCanvas" xmlns:cx="http://schemas.microsoft.com/office/drawing/2014/chartex" xmlns:cx1="http://schemas.microsoft.com/office/drawing/2015/9/8/chartex" xmlns:mc="http://schemas.openxmlformats.org/markup-compatibility/2006" xmlns:o="urn:schemas-microsoft-com:office:office" xmlns:r="http://schemas.openxmlformats.org/officeDocument/2006/relationships" xmlns:m="http://schemas.openxmlformats.org/officeDocument/2006/math" xmlns:v="urn:schemas-microsoft-com:vml" xmlns:wp14="http://schemas.microsoft.com/office/word/2010/wordprocessingDrawing" xmlns:wp="http://schemas.openxmlformats.org/drawingml/2006/wordprocessingDrawing" xmlns:w10="urn:schemas-microsoft-com:office:word" xmlns:w="http://schemas.openxmlformats.org/wordprocessingml/2006/main" xmlns:w14="http://schemas.microsoft.com/office/word/2010/wordml" xmlns:w15="http://schemas.microsoft.com/office/word/2012/wordml" xmlns:w16se="http://schemas.microsoft.com/office/word/2015/wordml/symex" xmlns:wpg="http://schemas.microsoft.com/office/word/2010/wordprocessingGroup" xmlns:wpi="http://schemas.microsoft.com/office/word/2010/wordprocessingInk" xmlns:wne="http://schemas.microsoft.com/office/word/2006/wordml" xmlns:wps="http://schemas.microsoft.com/office/word/2010/wordprocessingShape" mc:Ignorable="w14 w15 w16se wp14">
   <w:p/>
 </w:ftr>
 </file>
 
 <file path=word/footnotes.xml><?xml version="1.0" encoding="utf-8"?>
-<w:footnotes xmlns:wpc="http://schemas.microsoft.com/office/word/2010/wordprocessingCanvas" xmlns:cx="http://schemas.microsoft.com/office/drawing/2014/chartex" xmlns:cx1="http://schemas.microsoft.com/office/drawing/2015/9/8/chartex" xmlns:cx2="http://schemas.microsoft.com/office/drawing/2015/10/21/chartex" xmlns:cx3="http://schemas.microsoft.com/office/drawing/2016/5/9/chartex" xmlns:cx4="http://schemas.microsoft.com/office/drawing/2016/5/10/chartex" xmlns:cx5="http://schemas.microsoft.com/office/drawing/2016/5/11/chartex" xmlns:cx6="http://schemas.microsoft.com/office/drawing/2016/5/12/chartex" xmlns:cx7="http://schemas.microsoft.com/office/drawing/2016/5/13/chartex" xmlns:cx8="http://schemas.microsoft.com/office/drawing/2016/5/14/chartex" xmlns:mc="http://schemas.openxmlformats.org/markup-compatibility/2006" xmlns:aink="http://schemas.microsoft.com/office/drawing/2016/ink" xmlns:am3d="http://schemas.microsoft.com/office/drawing/2017/model3d" xmlns:o="urn:schemas-microsoft-com:office:office" xmlns:r="http://schemas.openxmlformats.org/officeDocument/2006/relationships" xmlns:m="http://schemas.openxmlformats.org/officeDocument/2006/math" xmlns:v="urn:schemas-microsoft-com:vml" xmlns:wp14="http://schemas.microsoft.com/office/word/2010/wordprocessingDrawing" xmlns:wp="http://schemas.openxmlformats.org/drawingml/2006/wordprocessingDrawing" xmlns:w10="urn:schemas-microsoft-com:office:word" xmlns:w="http://schemas.openxmlformats.org/wordprocessingml/2006/main" xmlns:w14="http://schemas.microsoft.com/office/word/2010/wordml" xmlns:w15="http://schemas.microsoft.com/office/word/2012/wordml" xmlns:w16cid="http://schemas.microsoft.com/office/word/2016/wordml/cid" xmlns:w16se="http://schemas.microsoft.com/office/word/2015/wordml/symex" xmlns:wpg="http://schemas.microsoft.com/office/word/2010/wordprocessingGroup" xmlns:wpi="http://schemas.microsoft.com/office/word/2010/wordprocessingInk" xmlns:wne="http://schemas.microsoft.com/office/word/2006/wordml" xmlns:wps="http://schemas.microsoft.com/office/word/2010/wordprocessingShape" mc:Ignorable="w14 w15 w16se w16cid wp14">
+<w:footnotes xmlns:wpc="http://schemas.microsoft.com/office/word/2010/wordprocessingCanvas" xmlns:cx="http://schemas.microsoft.com/office/drawing/2014/chartex" xmlns:cx1="http://schemas.microsoft.com/office/drawing/2015/9/8/chartex" xmlns:mc="http://schemas.openxmlformats.org/markup-compatibility/2006" xmlns:o="urn:schemas-microsoft-com:office:office" xmlns:r="http://schemas.openxmlformats.org/officeDocument/2006/relationships" xmlns:m="http://schemas.openxmlformats.org/officeDocument/2006/math" xmlns:v="urn:schemas-microsoft-com:vml" xmlns:wp14="http://schemas.microsoft.com/office/word/2010/wordprocessingDrawing" xmlns:wp="http://schemas.openxmlformats.org/drawingml/2006/wordprocessingDrawing" xmlns:w10="urn:schemas-microsoft-com:office:word" xmlns:w="http://schemas.openxmlformats.org/wordprocessingml/2006/main" xmlns:w14="http://schemas.microsoft.com/office/word/2010/wordml" xmlns:w15="http://schemas.microsoft.com/office/word/2012/wordml" xmlns:w16se="http://schemas.microsoft.com/office/word/2015/wordml/symex" xmlns:wpg="http://schemas.microsoft.com/office/word/2010/wordprocessingGroup" xmlns:wpi="http://schemas.microsoft.com/office/word/2010/wordprocessingInk" xmlns:wne="http://schemas.microsoft.com/office/word/2006/wordml" xmlns:wps="http://schemas.microsoft.com/office/word/2010/wordprocessingShape" mc:Ignorable="w14 w15 w16se wp14">
   <w:footnote w:type="separator" w:id="-1">
     <w:p>
       <w:pPr>
@@ -1778,7 +1409,7 @@
 </file>
 
 <file path=word/header1.xml><?xml version="1.0" encoding="utf-8"?>
-<w:hdr xmlns:wpc="http://schemas.microsoft.com/office/word/2010/wordprocessingCanvas" xmlns:cx="http://schemas.microsoft.com/office/drawing/2014/chartex" xmlns:cx1="http://schemas.microsoft.com/office/drawing/2015/9/8/chartex" xmlns:cx2="http://schemas.microsoft.com/office/drawing/2015/10/21/chartex" xmlns:cx3="http://schemas.microsoft.com/office/drawing/2016/5/9/chartex" xmlns:cx4="http://schemas.microsoft.com/office/drawing/2016/5/10/chartex" xmlns:cx5="http://schemas.microsoft.com/office/drawing/2016/5/11/chartex" xmlns:cx6="http://schemas.microsoft.com/office/drawing/2016/5/12/chartex" xmlns:cx7="http://schemas.microsoft.com/office/drawing/2016/5/13/chartex" xmlns:cx8="http://schemas.microsoft.com/office/drawing/2016/5/14/chartex" xmlns:mc="http://schemas.openxmlformats.org/markup-compatibility/2006" xmlns:aink="http://schemas.microsoft.com/office/drawing/2016/ink" xmlns:am3d="http://schemas.microsoft.com/office/drawing/2017/model3d" xmlns:o="urn:schemas-microsoft-com:office:office" xmlns:r="http://schemas.openxmlformats.org/officeDocument/2006/relationships" xmlns:m="http://schemas.openxmlformats.org/officeDocument/2006/math" xmlns:v="urn:schemas-microsoft-com:vml" xmlns:wp14="http://schemas.microsoft.com/office/word/2010/wordprocessingDrawing" xmlns:wp="http://schemas.openxmlformats.org/drawingml/2006/wordprocessingDrawing" xmlns:w10="urn:schemas-microsoft-com:office:word" xmlns:w="http://schemas.openxmlformats.org/wordprocessingml/2006/main" xmlns:w14="http://schemas.microsoft.com/office/word/2010/wordml" xmlns:w15="http://schemas.microsoft.com/office/word/2012/wordml" xmlns:w16cid="http://schemas.microsoft.com/office/word/2016/wordml/cid" xmlns:w16se="http://schemas.microsoft.com/office/word/2015/wordml/symex" xmlns:wpg="http://schemas.microsoft.com/office/word/2010/wordprocessingGroup" xmlns:wpi="http://schemas.microsoft.com/office/word/2010/wordprocessingInk" xmlns:wne="http://schemas.microsoft.com/office/word/2006/wordml" xmlns:wps="http://schemas.microsoft.com/office/word/2010/wordprocessingShape" mc:Ignorable="w14 w15 w16se w16cid wp14">
+<w:hdr xmlns:wpc="http://schemas.microsoft.com/office/word/2010/wordprocessingCanvas" xmlns:cx="http://schemas.microsoft.com/office/drawing/2014/chartex" xmlns:cx1="http://schemas.microsoft.com/office/drawing/2015/9/8/chartex" xmlns:mc="http://schemas.openxmlformats.org/markup-compatibility/2006" xmlns:o="urn:schemas-microsoft-com:office:office" xmlns:r="http://schemas.openxmlformats.org/officeDocument/2006/relationships" xmlns:m="http://schemas.openxmlformats.org/officeDocument/2006/math" xmlns:v="urn:schemas-microsoft-com:vml" xmlns:wp14="http://schemas.microsoft.com/office/word/2010/wordprocessingDrawing" xmlns:wp="http://schemas.openxmlformats.org/drawingml/2006/wordprocessingDrawing" xmlns:w10="urn:schemas-microsoft-com:office:word" xmlns:w="http://schemas.openxmlformats.org/wordprocessingml/2006/main" xmlns:w14="http://schemas.microsoft.com/office/word/2010/wordml" xmlns:w15="http://schemas.microsoft.com/office/word/2012/wordml" xmlns:w16se="http://schemas.microsoft.com/office/word/2015/wordml/symex" xmlns:wpg="http://schemas.microsoft.com/office/word/2010/wordprocessingGroup" xmlns:wpi="http://schemas.microsoft.com/office/word/2010/wordprocessingInk" xmlns:wne="http://schemas.microsoft.com/office/word/2006/wordml" xmlns:wps="http://schemas.microsoft.com/office/word/2010/wordprocessingShape" mc:Ignorable="w14 w15 w16se wp14">
   <w:p>
     <w:r>
       <w:rPr>
@@ -1795,11 +1426,12 @@
 </file>
 
 <file path=word/header2.xml><?xml version="1.0" encoding="utf-8"?>
-<w:hdr xmlns:wpc="http://schemas.microsoft.com/office/word/2010/wordprocessingCanvas" xmlns:cx="http://schemas.microsoft.com/office/drawing/2014/chartex" xmlns:cx1="http://schemas.microsoft.com/office/drawing/2015/9/8/chartex" xmlns:cx2="http://schemas.microsoft.com/office/drawing/2015/10/21/chartex" xmlns:cx3="http://schemas.microsoft.com/office/drawing/2016/5/9/chartex" xmlns:cx4="http://schemas.microsoft.com/office/drawing/2016/5/10/chartex" xmlns:cx5="http://schemas.microsoft.com/office/drawing/2016/5/11/chartex" xmlns:cx6="http://schemas.microsoft.com/office/drawing/2016/5/12/chartex" xmlns:cx7="http://schemas.microsoft.com/office/drawing/2016/5/13/chartex" xmlns:cx8="http://schemas.microsoft.com/office/drawing/2016/5/14/chartex" xmlns:mc="http://schemas.openxmlformats.org/markup-compatibility/2006" xmlns:aink="http://schemas.microsoft.com/office/drawing/2016/ink" xmlns:am3d="http://schemas.microsoft.com/office/drawing/2017/model3d" xmlns:o="urn:schemas-microsoft-com:office:office" xmlns:r="http://schemas.openxmlformats.org/officeDocument/2006/relationships" xmlns:m="http://schemas.openxmlformats.org/officeDocument/2006/math" xmlns:v="urn:schemas-microsoft-com:vml" xmlns:wp14="http://schemas.microsoft.com/office/word/2010/wordprocessingDrawing" xmlns:wp="http://schemas.openxmlformats.org/drawingml/2006/wordprocessingDrawing" xmlns:w10="urn:schemas-microsoft-com:office:word" xmlns:w="http://schemas.openxmlformats.org/wordprocessingml/2006/main" xmlns:w14="http://schemas.microsoft.com/office/word/2010/wordml" xmlns:w15="http://schemas.microsoft.com/office/word/2012/wordml" xmlns:w16cid="http://schemas.microsoft.com/office/word/2016/wordml/cid" xmlns:w16se="http://schemas.microsoft.com/office/word/2015/wordml/symex" xmlns:wpg="http://schemas.microsoft.com/office/word/2010/wordprocessingGroup" xmlns:wpi="http://schemas.microsoft.com/office/word/2010/wordprocessingInk" xmlns:wne="http://schemas.microsoft.com/office/word/2006/wordml" xmlns:wps="http://schemas.microsoft.com/office/word/2010/wordprocessingShape" mc:Ignorable="w14 w15 w16se w16cid wp14">
+<w:hdr xmlns:wpc="http://schemas.microsoft.com/office/word/2010/wordprocessingCanvas" xmlns:cx="http://schemas.microsoft.com/office/drawing/2014/chartex" xmlns:cx1="http://schemas.microsoft.com/office/drawing/2015/9/8/chartex" xmlns:mc="http://schemas.openxmlformats.org/markup-compatibility/2006" xmlns:o="urn:schemas-microsoft-com:office:office" xmlns:r="http://schemas.openxmlformats.org/officeDocument/2006/relationships" xmlns:m="http://schemas.openxmlformats.org/officeDocument/2006/math" xmlns:v="urn:schemas-microsoft-com:vml" xmlns:wp14="http://schemas.microsoft.com/office/word/2010/wordprocessingDrawing" xmlns:wp="http://schemas.openxmlformats.org/drawingml/2006/wordprocessingDrawing" xmlns:w10="urn:schemas-microsoft-com:office:word" xmlns:w="http://schemas.openxmlformats.org/wordprocessingml/2006/main" xmlns:w14="http://schemas.microsoft.com/office/word/2010/wordml" xmlns:w15="http://schemas.microsoft.com/office/word/2012/wordml" xmlns:w16se="http://schemas.microsoft.com/office/word/2015/wordml/symex" xmlns:wpg="http://schemas.microsoft.com/office/word/2010/wordprocessingGroup" xmlns:wpi="http://schemas.microsoft.com/office/word/2010/wordprocessingInk" xmlns:wne="http://schemas.microsoft.com/office/word/2006/wordml" xmlns:wps="http://schemas.microsoft.com/office/word/2010/wordprocessingShape" mc:Ignorable="w14 w15 w16se wp14">
   <w:p>
     <w:r>
       <w:rPr>
         <w:noProof/>
+        <w:lang w:val="en-GB" w:eastAsia="en-GB"/>
       </w:rPr>
       <mc:AlternateContent>
         <mc:Choice Requires="wpg">
@@ -1952,10 +1584,10 @@
             </wp:anchor>
           </w:drawing>
         </mc:Choice>
-        <mc:Fallback>
+        <mc:Fallback xmlns:w16cid="http://schemas.microsoft.com/office/word/2016/wordml/cid" xmlns:am3d="http://schemas.microsoft.com/office/drawing/2017/model3d" xmlns:aink="http://schemas.microsoft.com/office/drawing/2016/ink" xmlns:cx8="http://schemas.microsoft.com/office/drawing/2016/5/14/chartex" xmlns:cx7="http://schemas.microsoft.com/office/drawing/2016/5/13/chartex" xmlns:cx6="http://schemas.microsoft.com/office/drawing/2016/5/12/chartex" xmlns:cx5="http://schemas.microsoft.com/office/drawing/2016/5/11/chartex" xmlns:cx4="http://schemas.microsoft.com/office/drawing/2016/5/10/chartex" xmlns:cx3="http://schemas.microsoft.com/office/drawing/2016/5/9/chartex" xmlns:cx2="http://schemas.microsoft.com/office/drawing/2015/10/21/chartex">
           <w:pict>
-            <v:group w14:anchorId="3F8582AE" id="Group 1" o:spid="_x0000_s1026" style="position:absolute;margin-left:-1in;margin-top:-5.25pt;width:612pt;height:457.1pt;z-index:251658240;mso-wrap-distance-left:0;mso-wrap-distance-right:0" coordorigin="238" coordsize="75963,56631" o:gfxdata="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">
-              <v:rect id="Rectangle 2" o:spid="_x0000_s1027" style="position:absolute;left:238;width:75963;height:56631;visibility:visible;mso-wrap-style:square;v-text-anchor:middle" o:gfxdata="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" fillcolor="#0d3d59" strokecolor="#0d3d59">
+            <v:group w14:anchorId="3F8582AE" id="Group 1" o:spid="_x0000_s1026" style="position:absolute;margin-left:-1in;margin-top:-5.25pt;width:612pt;height:457.1pt;z-index:251658240;mso-wrap-distance-left:0;mso-wrap-distance-right:0" coordorigin="238" coordsize="75963,56631" o:gfxdata="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">
+              <v:rect id="Rectangle 2" o:spid="_x0000_s1027" style="position:absolute;left:238;width:75963;height:56631;visibility:visible;mso-wrap-style:square;v-text-anchor:middle" o:gfxdata="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" fillcolor="#0d3d59" strokecolor="#0d3d59">
                 <v:stroke startarrowwidth="narrow" startarrowlength="short" endarrowwidth="narrow" endarrowlength="short" joinstyle="round"/>
                 <v:textbox inset="2.53958mm,2.53958mm,2.53958mm,2.53958mm">
                   <w:txbxContent>
@@ -1972,7 +1604,7 @@
                 <v:stroke joinstyle="miter"/>
                 <v:path gradientshapeok="t" o:connecttype="rect"/>
               </v:shapetype>
-              <v:shape id="Text Box 3" o:spid="_x0000_s1028" type="#_x0000_t202" style="position:absolute;left:2856;top:17346;width:70728;height:29490;visibility:visible;mso-wrap-style:square;v-text-anchor:top" o:gfxdata="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" filled="f" stroked="f">
+              <v:shape id="Text Box 3" o:spid="_x0000_s1028" type="#_x0000_t202" style="position:absolute;left:2856;top:17346;width:70728;height:29490;visibility:visible;mso-wrap-style:square;v-text-anchor:top" o:gfxdata="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" filled="f" stroked="f">
                 <v:textbox inset="2.53958mm,2.53958mm,2.53958mm,2.53958mm">
                   <w:txbxContent>
                     <w:p>
@@ -2025,7 +1657,7 @@
                 <v:path o:extrusionok="f" gradientshapeok="t" o:connecttype="rect"/>
                 <o:lock v:ext="edit" aspectratio="t"/>
               </v:shapetype>
-              <v:shape id="Shape 4" o:spid="_x0000_s1029" type="#_x0000_t75" alt="qa-consulting-white.png" style="position:absolute;left:3399;top:3810;width:42231;height:13536;visibility:visible;mso-wrap-style:square" o:preferrelative="f" o:gfxdata="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">
+              <v:shape id="Shape 4" o:spid="_x0000_s1029" type="#_x0000_t75" alt="qa-consulting-white.png" style="position:absolute;left:3399;top:3810;width:42231;height:13536;visibility:visible;mso-wrap-style:square" o:preferrelative="f" o:gfxdata="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">
                 <v:imagedata r:id="rId2" o:title="qa-consulting-white"/>
               </v:shape>
               <w10:wrap type="topAndBottom"/>
@@ -2039,7 +1671,7 @@
 </file>
 
 <file path=word/numbering.xml><?xml version="1.0" encoding="utf-8"?>
-<w:numbering xmlns:wpc="http://schemas.microsoft.com/office/word/2010/wordprocessingCanvas" xmlns:cx="http://schemas.microsoft.com/office/drawing/2014/chartex" xmlns:cx1="http://schemas.microsoft.com/office/drawing/2015/9/8/chartex" xmlns:cx2="http://schemas.microsoft.com/office/drawing/2015/10/21/chartex" xmlns:cx3="http://schemas.microsoft.com/office/drawing/2016/5/9/chartex" xmlns:cx4="http://schemas.microsoft.com/office/drawing/2016/5/10/chartex" xmlns:cx5="http://schemas.microsoft.com/office/drawing/2016/5/11/chartex" xmlns:cx6="http://schemas.microsoft.com/office/drawing/2016/5/12/chartex" xmlns:cx7="http://schemas.microsoft.com/office/drawing/2016/5/13/chartex" xmlns:cx8="http://schemas.microsoft.com/office/drawing/2016/5/14/chartex" xmlns:mc="http://schemas.openxmlformats.org/markup-compatibility/2006" xmlns:aink="http://schemas.microsoft.com/office/drawing/2016/ink" xmlns:am3d="http://schemas.microsoft.com/office/drawing/2017/model3d" xmlns:o="urn:schemas-microsoft-com:office:office" xmlns:r="http://schemas.openxmlformats.org/officeDocument/2006/relationships" xmlns:m="http://schemas.openxmlformats.org/officeDocument/2006/math" xmlns:v="urn:schemas-microsoft-com:vml" xmlns:wp14="http://schemas.microsoft.com/office/word/2010/wordprocessingDrawing" xmlns:wp="http://schemas.openxmlformats.org/drawingml/2006/wordprocessingDrawing" xmlns:w10="urn:schemas-microsoft-com:office:word" xmlns:w="http://schemas.openxmlformats.org/wordprocessingml/2006/main" xmlns:w14="http://schemas.microsoft.com/office/word/2010/wordml" xmlns:w15="http://schemas.microsoft.com/office/word/2012/wordml" xmlns:w16cid="http://schemas.microsoft.com/office/word/2016/wordml/cid" xmlns:w16se="http://schemas.microsoft.com/office/word/2015/wordml/symex" xmlns:wpg="http://schemas.microsoft.com/office/word/2010/wordprocessingGroup" xmlns:wpi="http://schemas.microsoft.com/office/word/2010/wordprocessingInk" xmlns:wne="http://schemas.microsoft.com/office/word/2006/wordml" xmlns:wps="http://schemas.microsoft.com/office/word/2010/wordprocessingShape" mc:Ignorable="w14 w15 w16se w16cid wp14">
+<w:numbering xmlns:wpc="http://schemas.microsoft.com/office/word/2010/wordprocessingCanvas" xmlns:cx="http://schemas.microsoft.com/office/drawing/2014/chartex" xmlns:cx1="http://schemas.microsoft.com/office/drawing/2015/9/8/chartex" xmlns:mc="http://schemas.openxmlformats.org/markup-compatibility/2006" xmlns:o="urn:schemas-microsoft-com:office:office" xmlns:r="http://schemas.openxmlformats.org/officeDocument/2006/relationships" xmlns:m="http://schemas.openxmlformats.org/officeDocument/2006/math" xmlns:v="urn:schemas-microsoft-com:vml" xmlns:wp14="http://schemas.microsoft.com/office/word/2010/wordprocessingDrawing" xmlns:wp="http://schemas.openxmlformats.org/drawingml/2006/wordprocessingDrawing" xmlns:w10="urn:schemas-microsoft-com:office:word" xmlns:w="http://schemas.openxmlformats.org/wordprocessingml/2006/main" xmlns:w14="http://schemas.microsoft.com/office/word/2010/wordml" xmlns:w15="http://schemas.microsoft.com/office/word/2012/wordml" xmlns:w16se="http://schemas.microsoft.com/office/word/2015/wordml/symex" xmlns:wpg="http://schemas.microsoft.com/office/word/2010/wordprocessingGroup" xmlns:wpi="http://schemas.microsoft.com/office/word/2010/wordprocessingInk" xmlns:wne="http://schemas.microsoft.com/office/word/2006/wordml" xmlns:wps="http://schemas.microsoft.com/office/word/2010/wordprocessingShape" mc:Ignorable="w14 w15 w16se wp14">
   <w:abstractNum w:abstractNumId="0" w15:restartNumberingAfterBreak="0">
     <w:nsid w:val="75B159D2"/>
     <w:multiLevelType w:val="multilevel"/>
@@ -2160,7 +1792,7 @@
 </file>
 
 <file path=word/styles.xml><?xml version="1.0" encoding="utf-8"?>
-<w:styles xmlns:mc="http://schemas.openxmlformats.org/markup-compatibility/2006" xmlns:r="http://schemas.openxmlformats.org/officeDocument/2006/relationships" xmlns:w="http://schemas.openxmlformats.org/wordprocessingml/2006/main" xmlns:w14="http://schemas.microsoft.com/office/word/2010/wordml" xmlns:w15="http://schemas.microsoft.com/office/word/2012/wordml" xmlns:w16cid="http://schemas.microsoft.com/office/word/2016/wordml/cid" xmlns:w16se="http://schemas.microsoft.com/office/word/2015/wordml/symex" mc:Ignorable="w14 w15 w16se w16cid">
+<w:styles xmlns:mc="http://schemas.openxmlformats.org/markup-compatibility/2006" xmlns:r="http://schemas.openxmlformats.org/officeDocument/2006/relationships" xmlns:w="http://schemas.openxmlformats.org/wordprocessingml/2006/main" xmlns:w14="http://schemas.microsoft.com/office/word/2010/wordml" xmlns:w15="http://schemas.microsoft.com/office/word/2012/wordml" xmlns:w16se="http://schemas.microsoft.com/office/word/2015/wordml/symex" mc:Ignorable="w14 w15 w16se">
   <w:docDefaults>
     <w:rPrDefault>
       <w:rPr>
@@ -2177,7 +1809,7 @@
       </w:pPr>
     </w:pPrDefault>
   </w:docDefaults>
-  <w:latentStyles w:defLockedState="0" w:defUIPriority="99" w:defSemiHidden="0" w:defUnhideWhenUsed="0" w:defQFormat="0" w:count="376">
+  <w:latentStyles w:defLockedState="0" w:defUIPriority="99" w:defSemiHidden="0" w:defUnhideWhenUsed="0" w:defQFormat="0" w:count="371">
     <w:lsdException w:name="Normal" w:uiPriority="0" w:qFormat="1"/>
     <w:lsdException w:name="heading 1" w:uiPriority="9" w:qFormat="1"/>
     <w:lsdException w:name="heading 2" w:semiHidden="1" w:uiPriority="9" w:unhideWhenUsed="1" w:qFormat="1"/>
@@ -2549,11 +2181,6 @@
     <w:lsdException w:name="List Table 5 Dark Accent 6" w:uiPriority="50"/>
     <w:lsdException w:name="List Table 6 Colorful Accent 6" w:uiPriority="51"/>
     <w:lsdException w:name="List Table 7 Colorful Accent 6" w:uiPriority="52"/>
-    <w:lsdException w:name="Mention" w:semiHidden="1" w:unhideWhenUsed="1"/>
-    <w:lsdException w:name="Smart Hyperlink" w:semiHidden="1" w:unhideWhenUsed="1"/>
-    <w:lsdException w:name="Hashtag" w:semiHidden="1" w:unhideWhenUsed="1"/>
-    <w:lsdException w:name="Unresolved Mention" w:semiHidden="1" w:unhideWhenUsed="1"/>
-    <w:lsdException w:name="Smart Link" w:semiHidden="1" w:unhideWhenUsed="1"/>
   </w:latentStyles>
   <w:style w:type="paragraph" w:default="1" w:styleId="Normal">
     <w:name w:val="Normal"/>

</xml_diff>